<commit_message>
Update CUI Deploy File
</commit_message>
<xml_diff>
--- a/How to deploy new CUI build to STG.docx
+++ b/How to deploy new CUI build to STG.docx
@@ -12,7 +12,13 @@
       </w:r>
     </w:p>
     <w:p/>
-    <w:p/>
+    <w:p>
+      <w:pPr>
+        <w:rPr>
+          <w:rFonts w:hint="eastAsia"/>
+        </w:rPr>
+      </w:pPr>
+    </w:p>
     <w:p/>
     <w:p>
       <w:pPr>
@@ -26,16 +32,22 @@
         <w:t>Login machine “</w:t>
       </w:r>
       <w:r>
-        <w:t>10.219.128.</w:t>
-      </w:r>
-      <w:r>
-        <w:t>21</w:t>
-      </w:r>
-      <w:r>
-        <w:t>7</w:t>
-      </w:r>
-      <w:r>
-        <w:t>” by remote desk top</w:t>
+        <w:t>anintdep01.dev.activenetwork.com</w:t>
+      </w:r>
+      <w:r>
+        <w:t xml:space="preserve"> </w:t>
+      </w:r>
+      <w:r>
+        <w:t>“</w:t>
+      </w:r>
+      <w:r>
+        <w:t xml:space="preserve"> </w:t>
+      </w:r>
+      <w:r>
+        <w:t xml:space="preserve"> </w:t>
+      </w:r>
+      <w:r>
+        <w:t>by remote desk top</w:t>
       </w:r>
     </w:p>
     <w:p>
@@ -54,16 +66,17 @@
       <w:pPr>
         <w:pStyle w:val="ListParagraph"/>
       </w:pPr>
-      <w:r>
-        <w:rPr>
-          <w:rFonts w:ascii="Calibri" w:hAnsi="Calibri"/>
-          <w:noProof/>
-        </w:rPr>
+    </w:p>
+    <w:p>
+      <w:pPr>
+        <w:pStyle w:val="ListParagraph"/>
+      </w:pPr>
+      <w:r>
         <w:drawing>
-          <wp:inline distT="0" distB="0" distL="0" distR="0" wp14:anchorId="5BD7901C" wp14:editId="06BE7748">
-            <wp:extent cx="5943600" cy="4288715"/>
+          <wp:inline distT="0" distB="0" distL="0" distR="0" wp14:anchorId="112B6637" wp14:editId="57B23EE0">
+            <wp:extent cx="5943600" cy="4550410"/>
             <wp:effectExtent l="0" t="0" r="0" b="0"/>
-            <wp:docPr id="1" name="Picture 1" descr="yers•ons &#10;• Computer • • BuildScripts • Classic &#10;Favortes &#10;Desktop &#10;Downloads &#10;1B.0B.o.oos &#10;1в.ов.о он &#10;1в.ов.о.ооз &#10;18.08.0.002 &#10;18.08.0.001 &#10;18.07.0.024 &#10;18.07.0.022 &#10;18.07.0.021 &#10;18.07.0.020 &#10;18.07.0.019 &#10;18.07.o.01B &#10;18.07.0.017 &#10;18.07.0.016 &#10;18.07.0.015 &#10;18.07.0.014 &#10;18.07.0.013 &#10;18.07.0.012 &#10;дсмал &#10;NelN folder &#10;vers•ons • &#10;О еп &#10;Recent Places &#10;Lhraries &#10;Documents &#10;Pictures &#10;Subversion &#10;в &#10;Videos &#10;Computer &#10;Local Disk &#10;Network &#10;Image CBtBlog &#10;Include lhrar &#10;Share lNith &#10;[Чате &#10;.OS store &#10;Date modified &#10;11 ем &#10;3:01 ем &#10;3:01 ем &#10;3:02 ем &#10;3:02 ем &#10;3:02 ем &#10;3:02 ем &#10;7\11/2018 3:02 ем &#10;3:02 ем &#10;3:02 ем &#10;3:02 ем &#10;3:02 ем &#10;3:02 ем &#10;3:01 ем &#10;3:01 ем &#10;3:02 ем &#10;3:01 ем &#10;3:02 ем &#10;3:01 ем &#10;File folder &#10;File folder &#10;File folder &#10;File folder &#10;File folder &#10;File folder &#10;File folder &#10;File folder &#10;File folder &#10;File folder &#10;File folder &#10;File folder &#10;File folder &#10;File folder &#10;File folder &#10;File folder &#10;File folder &#10;File folder "/>
+            <wp:docPr id="5" name="Picture 5" descr="A screenshot of a social media post&#10;&#10;Description automatically generated"/>
             <wp:cNvGraphicFramePr>
               <a:graphicFrameLocks xmlns:a="http://schemas.openxmlformats.org/drawingml/2006/main" noChangeAspect="1"/>
             </wp:cNvGraphicFramePr>
@@ -71,36 +84,23 @@
               <a:graphicData uri="http://schemas.openxmlformats.org/drawingml/2006/picture">
                 <pic:pic xmlns:pic="http://schemas.openxmlformats.org/drawingml/2006/picture">
                   <pic:nvPicPr>
-                    <pic:cNvPr id="0" name="Picture 1" descr="yers•ons &#10;• Computer • • BuildScripts • Classic &#10;Favortes &#10;Desktop &#10;Downloads &#10;1B.0B.o.oos &#10;1в.ов.о он &#10;1в.ов.о.ооз &#10;18.08.0.002 &#10;18.08.0.001 &#10;18.07.0.024 &#10;18.07.0.022 &#10;18.07.0.021 &#10;18.07.0.020 &#10;18.07.0.019 &#10;18.07.o.01B &#10;18.07.0.017 &#10;18.07.0.016 &#10;18.07.0.015 &#10;18.07.0.014 &#10;18.07.0.013 &#10;18.07.0.012 &#10;дсмал &#10;NelN folder &#10;vers•ons • &#10;О еп &#10;Recent Places &#10;Lhraries &#10;Documents &#10;Pictures &#10;Subversion &#10;в &#10;Videos &#10;Computer &#10;Local Disk &#10;Network &#10;Image CBtBlog &#10;Include lhrar &#10;Share lNith &#10;[Чате &#10;.OS store &#10;Date modified &#10;11 ем &#10;3:01 ем &#10;3:01 ем &#10;3:02 ем &#10;3:02 ем &#10;3:02 ем &#10;3:02 ем &#10;7\11/2018 3:02 ем &#10;3:02 ем &#10;3:02 ем &#10;3:02 ем &#10;3:02 ем &#10;3:02 ем &#10;3:01 ем &#10;3:01 ем &#10;3:02 ем &#10;3:01 ем &#10;3:02 ем &#10;3:01 ем &#10;File folder &#10;File folder &#10;File folder &#10;File folder &#10;File folder &#10;File folder &#10;File folder &#10;File folder &#10;File folder &#10;File folder &#10;File folder &#10;File folder &#10;File folder &#10;File folder &#10;File folder &#10;File folder &#10;File folder &#10;File folder "/>
-                    <pic:cNvPicPr>
-                      <a:picLocks noChangeAspect="1" noChangeArrowheads="1"/>
-                    </pic:cNvPicPr>
+                    <pic:cNvPr id="1" name=""/>
+                    <pic:cNvPicPr/>
                   </pic:nvPicPr>
                   <pic:blipFill>
-                    <a:blip r:embed="rId6">
-                      <a:extLst>
-                        <a:ext uri="{28A0092B-C50C-407E-A947-70E740481C1C}">
-                          <a14:useLocalDpi xmlns:a14="http://schemas.microsoft.com/office/drawing/2010/main" val="0"/>
-                        </a:ext>
-                      </a:extLst>
-                    </a:blip>
-                    <a:srcRect/>
+                    <a:blip r:embed="rId6"/>
                     <a:stretch>
                       <a:fillRect/>
                     </a:stretch>
                   </pic:blipFill>
-                  <pic:spPr bwMode="auto">
+                  <pic:spPr>
                     <a:xfrm>
                       <a:off x="0" y="0"/>
-                      <a:ext cx="5943600" cy="4288715"/>
+                      <a:ext cx="5943600" cy="4550410"/>
                     </a:xfrm>
                     <a:prstGeom prst="rect">
                       <a:avLst/>
                     </a:prstGeom>
-                    <a:noFill/>
-                    <a:ln>
-                      <a:noFill/>
-                    </a:ln>
                   </pic:spPr>
                 </pic:pic>
               </a:graphicData>
@@ -183,13 +183,8 @@
         <w:t>E</w:t>
       </w:r>
       <w:r>
-        <w:t>:\DMDE\</w:t>
-      </w:r>
-      <w:proofErr w:type="spellStart"/>
-      <w:r>
-        <w:t>CUIDeployer</w:t>
-      </w:r>
-      <w:proofErr w:type="spellEnd"/>
+        <w:t>:\DMDE\CUIDeployer</w:t>
+      </w:r>
       <w:r>
         <w:t>”, login with STG portal account</w:t>
       </w:r>
@@ -383,15 +378,7 @@
         </w:numPr>
       </w:pPr>
       <w:r>
-        <w:t>Change tab to start batch, input a name and click “</w:t>
-      </w:r>
-      <w:proofErr w:type="spellStart"/>
-      <w:r>
-        <w:t>Creat</w:t>
-      </w:r>
-      <w:proofErr w:type="spellEnd"/>
-      <w:r>
-        <w:t xml:space="preserve"> Batch”</w:t>
+        <w:t>Change tab to start batch, input a name and click “Creat Batch”</w:t>
       </w:r>
     </w:p>
     <w:p>
@@ -470,13 +457,8 @@
         <w:t>Run “CUIDeployer.UI.exe” under path “</w:t>
       </w:r>
       <w:r>
-        <w:t>E:\DMDE\</w:t>
-      </w:r>
-      <w:proofErr w:type="spellStart"/>
-      <w:r>
-        <w:t>CUIDeployer</w:t>
-      </w:r>
-      <w:proofErr w:type="spellEnd"/>
+        <w:t>E:\DMDE\CUIDeployer</w:t>
+      </w:r>
       <w:r>
         <w:t>”</w:t>
       </w:r>
@@ -499,6 +481,24 @@
     <w:p/>
     <w:p/>
     <w:p/>
+    <w:p>
+      <w:pPr>
+        <w:spacing w:after="0" w:line="240" w:lineRule="auto"/>
+        <w:rPr>
+          <w:rFonts w:ascii="Helvetica Neue" w:eastAsia="Times New Roman" w:hAnsi="Helvetica Neue" w:cs="Times New Roman"/>
+          <w:sz w:val="21"/>
+          <w:szCs w:val="21"/>
+        </w:rPr>
+      </w:pPr>
+      <w:r>
+        <w:rPr>
+          <w:rFonts w:ascii="Helvetica Neue" w:eastAsia="Times New Roman" w:hAnsi="Helvetica Neue" w:cs="Times New Roman"/>
+          <w:sz w:val="21"/>
+          <w:szCs w:val="21"/>
+        </w:rPr>
+        <w:t>@Ctivedev01</w:t>
+      </w:r>
+    </w:p>
     <w:p/>
     <w:p>
       <w:pPr>
@@ -513,6 +513,15 @@
       </w:pPr>
       <w:r>
         <w:rPr>
+          <w:rFonts w:ascii="Microsoft YaHei" w:eastAsia="Microsoft YaHei" w:hAnsi="Microsoft YaHei"/>
+          <w:color w:val="000000"/>
+          <w:sz w:val="20"/>
+          <w:szCs w:val="20"/>
+        </w:rPr>
+        <w:t>#</w:t>
+      </w:r>
+      <w:r>
+        <w:rPr>
           <w:rFonts w:ascii="Microsoft YaHei" w:eastAsia="Microsoft YaHei" w:hAnsi="Microsoft YaHei" w:hint="eastAsia"/>
           <w:color w:val="000000"/>
           <w:sz w:val="20"/>
@@ -544,6 +553,27 @@
         <w:pStyle w:val="NormalWeb"/>
         <w:spacing w:before="40" w:beforeAutospacing="0" w:after="40" w:afterAutospacing="0"/>
         <w:rPr>
+          <w:rFonts w:ascii="Microsoft YaHei" w:eastAsia="Microsoft YaHei" w:hAnsi="Microsoft YaHei"/>
+          <w:color w:val="000000"/>
+          <w:sz w:val="20"/>
+          <w:szCs w:val="20"/>
+        </w:rPr>
+      </w:pPr>
+      <w:r>
+        <w:rPr>
+          <w:rFonts w:ascii="Microsoft YaHei" w:eastAsia="Microsoft YaHei" w:hAnsi="Microsoft YaHei"/>
+          <w:color w:val="000000"/>
+          <w:sz w:val="20"/>
+          <w:szCs w:val="20"/>
+        </w:rPr>
+        <w:t>anintdep01.dev.activenetwork.com</w:t>
+      </w:r>
+    </w:p>
+    <w:p>
+      <w:pPr>
+        <w:pStyle w:val="NormalWeb"/>
+        <w:spacing w:before="40" w:beforeAutospacing="0" w:after="40" w:afterAutospacing="0"/>
+        <w:rPr>
           <w:rFonts w:ascii="Calibri" w:hAnsi="Calibri"/>
           <w:color w:val="000000"/>
           <w:sz w:val="20"/>
@@ -587,97 +617,8 @@
           <w:sz w:val="20"/>
           <w:szCs w:val="20"/>
         </w:rPr>
-        <w:t>dev\</w:t>
-      </w:r>
-      <w:proofErr w:type="spellStart"/>
-      <w:r>
-        <w:rPr>
-          <w:rFonts w:ascii="Calibri" w:hAnsi="Calibri"/>
-          <w:color w:val="000000"/>
-          <w:sz w:val="20"/>
-          <w:szCs w:val="20"/>
-        </w:rPr>
-        <w:t>rcheng</w:t>
-      </w:r>
-      <w:proofErr w:type="spellEnd"/>
-    </w:p>
-    <w:p>
-      <w:pPr>
-        <w:pStyle w:val="NormalWeb"/>
-        <w:spacing w:before="40" w:beforeAutospacing="0" w:after="40" w:afterAutospacing="0"/>
-        <w:rPr>
-          <w:rFonts w:asciiTheme="minorEastAsia" w:eastAsiaTheme="minorEastAsia" w:hAnsiTheme="minorEastAsia"/>
-          <w:color w:val="000000"/>
-          <w:sz w:val="20"/>
-          <w:szCs w:val="20"/>
-        </w:rPr>
-      </w:pPr>
-      <w:r>
-        <w:rPr>
-          <w:rFonts w:ascii="Calibri" w:hAnsi="Calibri"/>
-          <w:color w:val="000000"/>
-          <w:sz w:val="20"/>
-          <w:szCs w:val="20"/>
-        </w:rPr>
-        <w:t>@</w:t>
-      </w:r>
-      <w:r>
-        <w:rPr>
-          <w:rFonts w:asciiTheme="minorEastAsia" w:eastAsiaTheme="minorEastAsia" w:hAnsiTheme="minorEastAsia"/>
-          <w:color w:val="000000"/>
-          <w:sz w:val="20"/>
-          <w:szCs w:val="20"/>
-        </w:rPr>
-        <w:t>C</w:t>
-      </w:r>
-      <w:r>
-        <w:rPr>
-          <w:rFonts w:ascii="Calibri" w:hAnsi="Calibri"/>
-          <w:color w:val="000000"/>
-          <w:sz w:val="20"/>
-          <w:szCs w:val="20"/>
-        </w:rPr>
-        <w:t>tive01</w:t>
-      </w:r>
-      <w:r>
-        <w:rPr>
-          <w:rFonts w:asciiTheme="minorEastAsia" w:eastAsiaTheme="minorEastAsia" w:hAnsiTheme="minorEastAsia"/>
-          <w:color w:val="000000"/>
-          <w:sz w:val="20"/>
-          <w:szCs w:val="20"/>
-        </w:rPr>
-        <w:t>8</w:t>
-      </w:r>
-    </w:p>
-    <w:p>
-      <w:pPr>
-        <w:spacing w:after="0" w:line="240" w:lineRule="auto"/>
-        <w:rPr>
-          <w:rFonts w:ascii="Helvetica Neue" w:eastAsia="Times New Roman" w:hAnsi="Helvetica Neue" w:cs="Times New Roman"/>
-          <w:sz w:val="21"/>
-          <w:szCs w:val="21"/>
-        </w:rPr>
-      </w:pPr>
-      <w:r>
-        <w:rPr>
-          <w:rFonts w:ascii="Helvetica Neue" w:eastAsia="Times New Roman" w:hAnsi="Helvetica Neue" w:cs="Times New Roman"/>
-          <w:sz w:val="21"/>
-          <w:szCs w:val="21"/>
-        </w:rPr>
-        <w:t>@Ctivedev01</w:t>
-      </w:r>
-    </w:p>
-    <w:p>
-      <w:pPr>
-        <w:pStyle w:val="NormalWeb"/>
-        <w:spacing w:before="40" w:beforeAutospacing="0" w:after="40" w:afterAutospacing="0"/>
-        <w:rPr>
-          <w:rFonts w:ascii="Calibri" w:hAnsi="Calibri"/>
-          <w:color w:val="000000"/>
-          <w:sz w:val="20"/>
-          <w:szCs w:val="20"/>
-        </w:rPr>
-      </w:pPr>
+        <w:t>dev\rcheng</w:t>
+      </w:r>
       <w:bookmarkStart w:id="0" w:name="_GoBack"/>
       <w:bookmarkEnd w:id="0"/>
     </w:p>
@@ -1305,6 +1246,46 @@
       <w:szCs w:val="24"/>
     </w:rPr>
   </w:style>
+  <w:style w:type="paragraph" w:styleId="BalloonText">
+    <w:name w:val="Balloon Text"/>
+    <w:basedOn w:val="Normal"/>
+    <w:link w:val="BalloonTextChar"/>
+    <w:uiPriority w:val="99"/>
+    <w:semiHidden/>
+    <w:unhideWhenUsed/>
+    <w:rsid w:val="00CF07CE"/>
+    <w:pPr>
+      <w:spacing w:after="0" w:line="240" w:lineRule="auto"/>
+    </w:pPr>
+    <w:rPr>
+      <w:rFonts w:ascii="Times New Roman" w:hAnsi="Times New Roman" w:cs="Times New Roman"/>
+      <w:sz w:val="18"/>
+      <w:szCs w:val="18"/>
+    </w:rPr>
+  </w:style>
+  <w:style w:type="character" w:customStyle="1" w:styleId="BalloonTextChar">
+    <w:name w:val="Balloon Text Char"/>
+    <w:basedOn w:val="DefaultParagraphFont"/>
+    <w:link w:val="BalloonText"/>
+    <w:uiPriority w:val="99"/>
+    <w:semiHidden/>
+    <w:rsid w:val="00CF07CE"/>
+    <w:rPr>
+      <w:rFonts w:ascii="Times New Roman" w:hAnsi="Times New Roman" w:cs="Times New Roman"/>
+      <w:sz w:val="18"/>
+      <w:szCs w:val="18"/>
+    </w:rPr>
+  </w:style>
+  <w:style w:type="paragraph" w:styleId="Revision">
+    <w:name w:val="Revision"/>
+    <w:hidden/>
+    <w:uiPriority w:val="99"/>
+    <w:semiHidden/>
+    <w:rsid w:val="00CF07CE"/>
+    <w:pPr>
+      <w:spacing w:after="0" w:line="240" w:lineRule="auto"/>
+    </w:pPr>
+  </w:style>
 </w:styles>
 </file>
 
@@ -1574,7 +1555,7 @@
 </file>
 
 <file path=customXml/itemProps1.xml><?xml version="1.0" encoding="utf-8"?>
-<ds:datastoreItem xmlns:ds="http://schemas.openxmlformats.org/officeDocument/2006/customXml" ds:itemID="{A963B622-0C9E-B546-947B-0AA7947338CF}">
+<ds:datastoreItem xmlns:ds="http://schemas.openxmlformats.org/officeDocument/2006/customXml" ds:itemID="{882DDE17-85AA-F845-8570-28EC584979A1}">
   <ds:schemaRefs>
     <ds:schemaRef ds:uri="http://schemas.openxmlformats.org/officeDocument/2006/bibliography"/>
   </ds:schemaRefs>

</xml_diff>